<commit_message>
Add version history and change the document with new changes
</commit_message>
<xml_diff>
--- a/Supun_INS/bin/Debug/docs/Drug Control System.docx
+++ b/Supun_INS/bin/Debug/docs/Drug Control System.docx
@@ -306,13 +306,6 @@
     </w:sdt>
     <w:sdt>
       <w:sdtPr>
-        <w:id w:val="5574135"/>
-        <w:docPartObj>
-          <w:docPartGallery w:val="Table of Contents"/>
-          <w:docPartUnique/>
-        </w:docPartObj>
-      </w:sdtPr>
-      <w:sdtEndPr>
         <w:rPr>
           <w:rFonts w:asciiTheme="minorHAnsi" w:eastAsiaTheme="minorHAnsi" w:hAnsiTheme="minorHAnsi" w:cstheme="minorBidi"/>
           <w:b w:val="0"/>
@@ -321,7 +314,12 @@
           <w:sz w:val="22"/>
           <w:szCs w:val="22"/>
         </w:rPr>
-      </w:sdtEndPr>
+        <w:id w:val="5574135"/>
+        <w:docPartObj>
+          <w:docPartGallery w:val="Table of Contents"/>
+          <w:docPartUnique/>
+        </w:docPartObj>
+      </w:sdtPr>
       <w:sdtContent>
         <w:p>
           <w:pPr>
@@ -351,13 +349,13 @@
           <w:r>
             <w:fldChar w:fldCharType="separate"/>
           </w:r>
-          <w:hyperlink w:anchor="_Toc432332499" w:history="1">
+          <w:hyperlink w:anchor="_Toc454101600" w:history="1">
             <w:r>
               <w:rPr>
                 <w:rStyle w:val="Hyperlink"/>
                 <w:noProof/>
               </w:rPr>
-              <w:t>Introduction</w:t>
+              <w:t>Version history</w:t>
             </w:r>
             <w:r>
               <w:rPr>
@@ -378,7 +376,7 @@
                 <w:noProof/>
                 <w:webHidden/>
               </w:rPr>
-              <w:instrText xml:space="preserve"> PAGEREF _Toc432332499 \h </w:instrText>
+              <w:instrText xml:space="preserve"> PAGEREF _Toc454101600 \h </w:instrText>
             </w:r>
             <w:r>
               <w:rPr>
@@ -420,13 +418,13 @@
               <w:noProof/>
             </w:rPr>
           </w:pPr>
-          <w:hyperlink w:anchor="_Toc432332500" w:history="1">
+          <w:hyperlink w:anchor="_Toc454101601" w:history="1">
             <w:r>
               <w:rPr>
                 <w:rStyle w:val="Hyperlink"/>
                 <w:noProof/>
               </w:rPr>
-              <w:t>Set up the System</w:t>
+              <w:t>Introduction</w:t>
             </w:r>
             <w:r>
               <w:rPr>
@@ -447,7 +445,7 @@
                 <w:noProof/>
                 <w:webHidden/>
               </w:rPr>
-              <w:instrText xml:space="preserve"> PAGEREF _Toc432332500 \h </w:instrText>
+              <w:instrText xml:space="preserve"> PAGEREF _Toc454101601 \h </w:instrText>
             </w:r>
             <w:r>
               <w:rPr>
@@ -467,7 +465,7 @@
                 <w:noProof/>
                 <w:webHidden/>
               </w:rPr>
-              <w:t>3</w:t>
+              <w:t>4</w:t>
             </w:r>
             <w:r>
               <w:rPr>
@@ -489,13 +487,13 @@
               <w:noProof/>
             </w:rPr>
           </w:pPr>
-          <w:hyperlink w:anchor="_Toc432332501" w:history="1">
+          <w:hyperlink w:anchor="_Toc454101602" w:history="1">
             <w:r>
               <w:rPr>
                 <w:rStyle w:val="Hyperlink"/>
                 <w:noProof/>
               </w:rPr>
-              <w:t>System Requirements</w:t>
+              <w:t>Set up the System</w:t>
             </w:r>
             <w:r>
               <w:rPr>
@@ -516,7 +514,7 @@
                 <w:noProof/>
                 <w:webHidden/>
               </w:rPr>
-              <w:instrText xml:space="preserve"> PAGEREF _Toc432332501 \h </w:instrText>
+              <w:instrText xml:space="preserve"> PAGEREF _Toc454101602 \h </w:instrText>
             </w:r>
             <w:r>
               <w:rPr>
@@ -536,7 +534,7 @@
                 <w:noProof/>
                 <w:webHidden/>
               </w:rPr>
-              <w:t>3</w:t>
+              <w:t>4</w:t>
             </w:r>
             <w:r>
               <w:rPr>
@@ -558,12 +556,81 @@
               <w:noProof/>
             </w:rPr>
           </w:pPr>
-          <w:hyperlink w:anchor="_Toc432332502" w:history="1">
+          <w:hyperlink w:anchor="_Toc454101603" w:history="1">
             <w:r>
               <w:rPr>
                 <w:rStyle w:val="Hyperlink"/>
                 <w:noProof/>
               </w:rPr>
+              <w:t>System Requirements</w:t>
+            </w:r>
+            <w:r>
+              <w:rPr>
+                <w:noProof/>
+                <w:webHidden/>
+              </w:rPr>
+              <w:tab/>
+            </w:r>
+            <w:r>
+              <w:rPr>
+                <w:noProof/>
+                <w:webHidden/>
+              </w:rPr>
+              <w:fldChar w:fldCharType="begin"/>
+            </w:r>
+            <w:r>
+              <w:rPr>
+                <w:noProof/>
+                <w:webHidden/>
+              </w:rPr>
+              <w:instrText xml:space="preserve"> PAGEREF _Toc454101603 \h </w:instrText>
+            </w:r>
+            <w:r>
+              <w:rPr>
+                <w:noProof/>
+                <w:webHidden/>
+              </w:rPr>
+            </w:r>
+            <w:r>
+              <w:rPr>
+                <w:noProof/>
+                <w:webHidden/>
+              </w:rPr>
+              <w:fldChar w:fldCharType="separate"/>
+            </w:r>
+            <w:r>
+              <w:rPr>
+                <w:noProof/>
+                <w:webHidden/>
+              </w:rPr>
+              <w:t>4</w:t>
+            </w:r>
+            <w:r>
+              <w:rPr>
+                <w:noProof/>
+                <w:webHidden/>
+              </w:rPr>
+              <w:fldChar w:fldCharType="end"/>
+            </w:r>
+          </w:hyperlink>
+        </w:p>
+        <w:p>
+          <w:pPr>
+            <w:pStyle w:val="TOC1"/>
+            <w:tabs>
+              <w:tab w:val="right" w:leader="dot" w:pos="9350"/>
+            </w:tabs>
+            <w:rPr>
+              <w:rFonts w:eastAsiaTheme="minorEastAsia"/>
+              <w:noProof/>
+            </w:rPr>
+          </w:pPr>
+          <w:hyperlink w:anchor="_Toc454101604" w:history="1">
+            <w:r>
+              <w:rPr>
+                <w:rStyle w:val="Hyperlink"/>
+                <w:noProof/>
+              </w:rPr>
               <w:t>Configure the system</w:t>
             </w:r>
             <w:r>
@@ -585,7 +652,7 @@
                 <w:noProof/>
                 <w:webHidden/>
               </w:rPr>
-              <w:instrText xml:space="preserve"> PAGEREF _Toc432332502 \h </w:instrText>
+              <w:instrText xml:space="preserve"> PAGEREF _Toc454101604 \h </w:instrText>
             </w:r>
             <w:r>
               <w:rPr>
@@ -605,7 +672,7 @@
                 <w:noProof/>
                 <w:webHidden/>
               </w:rPr>
-              <w:t>3</w:t>
+              <w:t>4</w:t>
             </w:r>
             <w:r>
               <w:rPr>
@@ -627,7 +694,7 @@
               <w:noProof/>
             </w:rPr>
           </w:pPr>
-          <w:hyperlink w:anchor="_Toc432332503" w:history="1">
+          <w:hyperlink w:anchor="_Toc454101605" w:history="1">
             <w:r>
               <w:rPr>
                 <w:rStyle w:val="Hyperlink"/>
@@ -654,7 +721,7 @@
                 <w:noProof/>
                 <w:webHidden/>
               </w:rPr>
-              <w:instrText xml:space="preserve"> PAGEREF _Toc432332503 \h </w:instrText>
+              <w:instrText xml:space="preserve"> PAGEREF _Toc454101605 \h </w:instrText>
             </w:r>
             <w:r>
               <w:rPr>
@@ -674,7 +741,7 @@
                 <w:noProof/>
                 <w:webHidden/>
               </w:rPr>
-              <w:t>4</w:t>
+              <w:t>5</w:t>
             </w:r>
             <w:r>
               <w:rPr>
@@ -696,7 +763,7 @@
               <w:noProof/>
             </w:rPr>
           </w:pPr>
-          <w:hyperlink w:anchor="_Toc432332504" w:history="1">
+          <w:hyperlink w:anchor="_Toc454101606" w:history="1">
             <w:r>
               <w:rPr>
                 <w:rStyle w:val="Hyperlink"/>
@@ -723,7 +790,7 @@
                 <w:noProof/>
                 <w:webHidden/>
               </w:rPr>
-              <w:instrText xml:space="preserve"> PAGEREF _Toc432332504 \h </w:instrText>
+              <w:instrText xml:space="preserve"> PAGEREF _Toc454101606 \h </w:instrText>
             </w:r>
             <w:r>
               <w:rPr>
@@ -743,7 +810,7 @@
                 <w:noProof/>
                 <w:webHidden/>
               </w:rPr>
-              <w:t>4</w:t>
+              <w:t>5</w:t>
             </w:r>
             <w:r>
               <w:rPr>
@@ -765,7 +832,7 @@
               <w:noProof/>
             </w:rPr>
           </w:pPr>
-          <w:hyperlink w:anchor="_Toc432332505" w:history="1">
+          <w:hyperlink w:anchor="_Toc454101607" w:history="1">
             <w:r>
               <w:rPr>
                 <w:rStyle w:val="Hyperlink"/>
@@ -792,7 +859,7 @@
                 <w:noProof/>
                 <w:webHidden/>
               </w:rPr>
-              <w:instrText xml:space="preserve"> PAGEREF _Toc432332505 \h </w:instrText>
+              <w:instrText xml:space="preserve"> PAGEREF _Toc454101607 \h </w:instrText>
             </w:r>
             <w:r>
               <w:rPr>
@@ -812,7 +879,7 @@
                 <w:noProof/>
                 <w:webHidden/>
               </w:rPr>
-              <w:t>4</w:t>
+              <w:t>6</w:t>
             </w:r>
             <w:r>
               <w:rPr>
@@ -834,7 +901,7 @@
               <w:noProof/>
             </w:rPr>
           </w:pPr>
-          <w:hyperlink w:anchor="_Toc432332506" w:history="1">
+          <w:hyperlink w:anchor="_Toc454101608" w:history="1">
             <w:r>
               <w:rPr>
                 <w:rStyle w:val="Hyperlink"/>
@@ -861,7 +928,7 @@
                 <w:noProof/>
                 <w:webHidden/>
               </w:rPr>
-              <w:instrText xml:space="preserve"> PAGEREF _Toc432332506 \h </w:instrText>
+              <w:instrText xml:space="preserve"> PAGEREF _Toc454101608 \h </w:instrText>
             </w:r>
             <w:r>
               <w:rPr>
@@ -881,7 +948,7 @@
                 <w:noProof/>
                 <w:webHidden/>
               </w:rPr>
-              <w:t>5</w:t>
+              <w:t>6</w:t>
             </w:r>
             <w:r>
               <w:rPr>
@@ -903,7 +970,7 @@
               <w:noProof/>
             </w:rPr>
           </w:pPr>
-          <w:hyperlink w:anchor="_Toc432332507" w:history="1">
+          <w:hyperlink w:anchor="_Toc454101609" w:history="1">
             <w:r>
               <w:rPr>
                 <w:rStyle w:val="Hyperlink"/>
@@ -930,7 +997,7 @@
                 <w:noProof/>
                 <w:webHidden/>
               </w:rPr>
-              <w:instrText xml:space="preserve"> PAGEREF _Toc432332507 \h </w:instrText>
+              <w:instrText xml:space="preserve"> PAGEREF _Toc454101609 \h </w:instrText>
             </w:r>
             <w:r>
               <w:rPr>
@@ -950,7 +1017,7 @@
                 <w:noProof/>
                 <w:webHidden/>
               </w:rPr>
-              <w:t>5</w:t>
+              <w:t>6</w:t>
             </w:r>
             <w:r>
               <w:rPr>
@@ -972,7 +1039,7 @@
               <w:noProof/>
             </w:rPr>
           </w:pPr>
-          <w:hyperlink w:anchor="_Toc432332508" w:history="1">
+          <w:hyperlink w:anchor="_Toc454101610" w:history="1">
             <w:r>
               <w:rPr>
                 <w:rStyle w:val="Hyperlink"/>
@@ -999,7 +1066,7 @@
                 <w:noProof/>
                 <w:webHidden/>
               </w:rPr>
-              <w:instrText xml:space="preserve"> PAGEREF _Toc432332508 \h </w:instrText>
+              <w:instrText xml:space="preserve"> PAGEREF _Toc454101610 \h </w:instrText>
             </w:r>
             <w:r>
               <w:rPr>
@@ -1019,7 +1086,7 @@
                 <w:noProof/>
                 <w:webHidden/>
               </w:rPr>
-              <w:t>7</w:t>
+              <w:t>8</w:t>
             </w:r>
             <w:r>
               <w:rPr>
@@ -1041,7 +1108,7 @@
               <w:noProof/>
             </w:rPr>
           </w:pPr>
-          <w:hyperlink w:anchor="_Toc432332509" w:history="1">
+          <w:hyperlink w:anchor="_Toc454101611" w:history="1">
             <w:r>
               <w:rPr>
                 <w:rStyle w:val="Hyperlink"/>
@@ -1068,7 +1135,7 @@
                 <w:noProof/>
                 <w:webHidden/>
               </w:rPr>
-              <w:instrText xml:space="preserve"> PAGEREF _Toc432332509 \h </w:instrText>
+              <w:instrText xml:space="preserve"> PAGEREF _Toc454101611 \h </w:instrText>
             </w:r>
             <w:r>
               <w:rPr>
@@ -1088,7 +1155,7 @@
                 <w:noProof/>
                 <w:webHidden/>
               </w:rPr>
-              <w:t>9</w:t>
+              <w:t>10</w:t>
             </w:r>
             <w:r>
               <w:rPr>
@@ -1110,7 +1177,7 @@
               <w:noProof/>
             </w:rPr>
           </w:pPr>
-          <w:hyperlink w:anchor="_Toc432332510" w:history="1">
+          <w:hyperlink w:anchor="_Toc454101612" w:history="1">
             <w:r>
               <w:rPr>
                 <w:rStyle w:val="Hyperlink"/>
@@ -1137,7 +1204,7 @@
                 <w:noProof/>
                 <w:webHidden/>
               </w:rPr>
-              <w:instrText xml:space="preserve"> PAGEREF _Toc432332510 \h </w:instrText>
+              <w:instrText xml:space="preserve"> PAGEREF _Toc454101612 \h </w:instrText>
             </w:r>
             <w:r>
               <w:rPr>
@@ -1157,7 +1224,7 @@
                 <w:noProof/>
                 <w:webHidden/>
               </w:rPr>
-              <w:t>10</w:t>
+              <w:t>11</w:t>
             </w:r>
             <w:r>
               <w:rPr>
@@ -1179,23 +1246,203 @@
       <w:pPr>
         <w:rPr>
           <w:rFonts w:asciiTheme="majorHAnsi" w:eastAsiaTheme="majorEastAsia" w:hAnsiTheme="majorHAnsi" w:cstheme="majorBidi"/>
-          <w:color w:val="17365D" w:themeColor="text2" w:themeShade="BF"/>
-          <w:spacing w:val="5"/>
+          <w:b/>
+          <w:bCs/>
+          <w:color w:val="365F91" w:themeColor="accent1" w:themeShade="BF"/>
           <w:kern w:val="28"/>
-          <w:sz w:val="52"/>
-          <w:szCs w:val="52"/>
+          <w:sz w:val="28"/>
+          <w:szCs w:val="28"/>
         </w:rPr>
       </w:pPr>
       <w:r>
+        <w:rPr>
+          <w:kern w:val="28"/>
+        </w:rPr>
         <w:br w:type="page"/>
       </w:r>
     </w:p>
     <w:p>
       <w:pPr>
+        <w:pStyle w:val="Heading1"/>
+      </w:pPr>
+      <w:bookmarkStart w:id="0" w:name="_Toc454101600"/>
+      <w:r>
+        <w:lastRenderedPageBreak/>
+        <w:t>Version history</w:t>
+      </w:r>
+      <w:bookmarkEnd w:id="0"/>
+      <w:r>
+        <w:t xml:space="preserve"> </w:t>
+      </w:r>
+    </w:p>
+    <w:tbl>
+      <w:tblPr>
+        <w:tblStyle w:val="TableGrid"/>
+        <w:tblW w:w="0" w:type="auto"/>
+        <w:tblLook w:val="04A0"/>
+      </w:tblPr>
+      <w:tblGrid>
+        <w:gridCol w:w="1278"/>
+        <w:gridCol w:w="5205"/>
+        <w:gridCol w:w="3093"/>
+      </w:tblGrid>
+      <w:tr>
+        <w:tc>
+          <w:tcPr>
+            <w:tcW w:w="1008" w:type="dxa"/>
+          </w:tcPr>
+          <w:p>
+            <w:r>
+              <w:t>Date</w:t>
+            </w:r>
+          </w:p>
+        </w:tc>
+        <w:tc>
+          <w:tcPr>
+            <w:tcW w:w="5376" w:type="dxa"/>
+          </w:tcPr>
+          <w:p>
+            <w:r>
+              <w:t>Description</w:t>
+            </w:r>
+          </w:p>
+        </w:tc>
+        <w:tc>
+          <w:tcPr>
+            <w:tcW w:w="3192" w:type="dxa"/>
+          </w:tcPr>
+          <w:p>
+            <w:r>
+              <w:t>Version</w:t>
+            </w:r>
+          </w:p>
+        </w:tc>
+      </w:tr>
+      <w:tr>
+        <w:tc>
+          <w:tcPr>
+            <w:tcW w:w="1008" w:type="dxa"/>
+          </w:tcPr>
+          <w:p>
+            <w:r>
+              <w:t>10/11/2015</w:t>
+            </w:r>
+          </w:p>
+        </w:tc>
+        <w:tc>
+          <w:tcPr>
+            <w:tcW w:w="5376" w:type="dxa"/>
+          </w:tcPr>
+          <w:p>
+            <w:r>
+              <w:t>Document  initialize</w:t>
+            </w:r>
+          </w:p>
+        </w:tc>
+        <w:tc>
+          <w:tcPr>
+            <w:tcW w:w="3192" w:type="dxa"/>
+          </w:tcPr>
+          <w:p>
+            <w:r>
+              <w:t>0.1</w:t>
+            </w:r>
+          </w:p>
+        </w:tc>
+      </w:tr>
+      <w:tr>
+        <w:tc>
+          <w:tcPr>
+            <w:tcW w:w="1008" w:type="dxa"/>
+          </w:tcPr>
+          <w:p>
+            <w:r>
+              <w:t>19/06/2016</w:t>
+            </w:r>
+          </w:p>
+        </w:tc>
+        <w:tc>
+          <w:tcPr>
+            <w:tcW w:w="5376" w:type="dxa"/>
+          </w:tcPr>
+          <w:p>
+            <w:r>
+              <w:t>Version history added, Change the introduction.</w:t>
+            </w:r>
+            <w:r>
+              <w:br/>
+            </w:r>
+            <w:r>
+              <w:t xml:space="preserve">changed </w:t>
+            </w:r>
+            <w:r>
+              <w:t xml:space="preserve">Set up the system </w:t>
+            </w:r>
+          </w:p>
+        </w:tc>
+        <w:tc>
+          <w:tcPr>
+            <w:tcW w:w="3192" w:type="dxa"/>
+          </w:tcPr>
+          <w:p>
+            <w:r>
+              <w:t>0.2</w:t>
+            </w:r>
+          </w:p>
+        </w:tc>
+      </w:tr>
+      <w:tr>
+        <w:tc>
+          <w:tcPr>
+            <w:tcW w:w="1008" w:type="dxa"/>
+          </w:tcPr>
+          <w:p/>
+        </w:tc>
+        <w:tc>
+          <w:tcPr>
+            <w:tcW w:w="5376" w:type="dxa"/>
+          </w:tcPr>
+          <w:p/>
+        </w:tc>
+        <w:tc>
+          <w:tcPr>
+            <w:tcW w:w="3192" w:type="dxa"/>
+          </w:tcPr>
+          <w:p/>
+        </w:tc>
+      </w:tr>
+      <w:tr>
+        <w:tc>
+          <w:tcPr>
+            <w:tcW w:w="1008" w:type="dxa"/>
+          </w:tcPr>
+          <w:p/>
+        </w:tc>
+        <w:tc>
+          <w:tcPr>
+            <w:tcW w:w="5376" w:type="dxa"/>
+          </w:tcPr>
+          <w:p/>
+        </w:tc>
+        <w:tc>
+          <w:tcPr>
+            <w:tcW w:w="3192" w:type="dxa"/>
+          </w:tcPr>
+          <w:p/>
+        </w:tc>
+      </w:tr>
+    </w:tbl>
+    <w:p>
+      <w:r>
+        <w:br w:type="page"/>
+      </w:r>
+    </w:p>
+    <w:p/>
+    <w:p>
+      <w:pPr>
         <w:pStyle w:val="Title"/>
       </w:pPr>
       <w:r>
-        <w:lastRenderedPageBreak/>
         <w:t>Drug Control System</w:t>
       </w:r>
     </w:p>
@@ -1203,11 +1450,11 @@
       <w:pPr>
         <w:pStyle w:val="Heading1"/>
       </w:pPr>
-      <w:bookmarkStart w:id="0" w:name="_Toc432332499"/>
+      <w:bookmarkStart w:id="1" w:name="_Toc454101601"/>
       <w:r>
         <w:t>Introduction</w:t>
       </w:r>
-      <w:bookmarkEnd w:id="0"/>
+      <w:bookmarkEnd w:id="1"/>
       <w:r>
         <w:t xml:space="preserve"> </w:t>
       </w:r>
@@ -1234,7 +1481,13 @@
         </w:numPr>
       </w:pPr>
       <w:r>
-        <w:t>To Warn the user for drugs that are going to expire with in next 3 months</w:t>
+        <w:t xml:space="preserve">To Warn the user for drugs that are going to expire </w:t>
+      </w:r>
+      <w:r>
+        <w:t xml:space="preserve">within in configured </w:t>
+      </w:r>
+      <w:r>
+        <w:t xml:space="preserve"> months</w:t>
       </w:r>
     </w:p>
     <w:p>
@@ -1254,11 +1507,11 @@
       <w:pPr>
         <w:pStyle w:val="Heading1"/>
       </w:pPr>
-      <w:bookmarkStart w:id="1" w:name="_Toc432332500"/>
+      <w:bookmarkStart w:id="2" w:name="_Toc454101602"/>
       <w:r>
         <w:t>Set up the System</w:t>
       </w:r>
-      <w:bookmarkEnd w:id="1"/>
+      <w:bookmarkEnd w:id="2"/>
     </w:p>
     <w:p>
       <w:r>
@@ -1268,19 +1521,47 @@
         <w:t>setup.exe</w:t>
       </w:r>
       <w:r>
-        <w:t>' file and follow the on screen instructions. You should have administrator permission to complete the installtion.</w:t>
+        <w:t xml:space="preserve">' file and follow the on screen instructions. You should have administrator permission to complete the </w:t>
+      </w:r>
+      <w:r>
+        <w:t>installation</w:t>
+      </w:r>
+      <w:r>
+        <w:t>.</w:t>
       </w:r>
     </w:p>
     <w:p/>
     <w:p>
+      <w:r>
+        <w:t>After installation completed ,  '</w:t>
+      </w:r>
+      <w:r>
+        <w:t>Property.txt</w:t>
+      </w:r>
+      <w:r>
+        <w:t>'  should be added values for the following properties.</w:t>
+      </w:r>
+    </w:p>
+    <w:p>
+      <w:r>
+        <w:t>dbname=&lt;database name&gt;  ex: INS</w:t>
+      </w:r>
+    </w:p>
+    <w:p>
+      <w:r>
+        <w:t xml:space="preserve">warninginMonths=&lt;numeric value without spaces&gt; ex: 6 (value will be considered by system as months) </w:t>
+      </w:r>
+    </w:p>
+    <w:p/>
+    <w:p>
       <w:pPr>
         <w:pStyle w:val="Heading1"/>
       </w:pPr>
-      <w:bookmarkStart w:id="2" w:name="_Toc432332501"/>
+      <w:bookmarkStart w:id="3" w:name="_Toc454101603"/>
       <w:r>
         <w:t>System Requirements</w:t>
       </w:r>
-      <w:bookmarkEnd w:id="2"/>
+      <w:bookmarkEnd w:id="3"/>
     </w:p>
     <w:p>
       <w:pPr>
@@ -1347,15 +1628,27 @@
       <w:pPr>
         <w:pStyle w:val="Heading1"/>
       </w:pPr>
-      <w:bookmarkStart w:id="3" w:name="_Toc432332502"/>
+      <w:bookmarkStart w:id="4" w:name="_Toc454101604"/>
       <w:r>
         <w:t>Configure the system</w:t>
       </w:r>
-      <w:bookmarkEnd w:id="3"/>
-    </w:p>
-    <w:p>
-      <w:r>
-        <w:t>After a sucessfulll installtion, a Desktop Icon will be available</w:t>
+      <w:bookmarkEnd w:id="4"/>
+    </w:p>
+    <w:p>
+      <w:r>
+        <w:t xml:space="preserve">After a </w:t>
+      </w:r>
+      <w:r>
+        <w:t>successful</w:t>
+      </w:r>
+      <w:r>
+        <w:t xml:space="preserve"> </w:t>
+      </w:r>
+      <w:r>
+        <w:t>installation</w:t>
+      </w:r>
+      <w:r>
+        <w:t>, a Desktop Icon will be available</w:t>
       </w:r>
     </w:p>
     <w:p>
@@ -1363,6 +1656,7 @@
         <w:rPr>
           <w:noProof/>
         </w:rPr>
+        <w:lastRenderedPageBreak/>
         <w:drawing>
           <wp:anchor distT="0" distB="0" distL="114300" distR="114300" simplePos="0" relativeHeight="251658240" behindDoc="1" locked="0" layoutInCell="1" allowOverlap="1">
             <wp:simplePos x="0" y="0"/>
@@ -1447,7 +1741,19 @@
         <w:t xml:space="preserve"> </w:t>
       </w:r>
       <w:r>
-        <w:t>and users are stronly recommended to change the default passowrd.</w:t>
+        <w:t xml:space="preserve">and users are </w:t>
+      </w:r>
+      <w:r>
+        <w:t>strongly</w:t>
+      </w:r>
+      <w:r>
+        <w:t xml:space="preserve"> recommended to change the default </w:t>
+      </w:r>
+      <w:r>
+        <w:t>password</w:t>
+      </w:r>
+      <w:r>
+        <w:t>.</w:t>
       </w:r>
     </w:p>
     <w:p/>
@@ -1456,15 +1762,14 @@
       <w:pPr>
         <w:pStyle w:val="Heading2"/>
       </w:pPr>
-      <w:bookmarkStart w:id="4" w:name="_Toc432332503"/>
-      <w:r>
-        <w:lastRenderedPageBreak/>
+      <w:bookmarkStart w:id="5" w:name="_Toc454101605"/>
+      <w:r>
         <w:t xml:space="preserve">Users </w:t>
       </w:r>
       <w:r>
         <w:t>Administration</w:t>
       </w:r>
-      <w:bookmarkEnd w:id="4"/>
+      <w:bookmarkEnd w:id="5"/>
     </w:p>
     <w:p>
       <w:r>
@@ -1556,11 +1861,11 @@
       <w:pPr>
         <w:pStyle w:val="Heading3"/>
       </w:pPr>
-      <w:bookmarkStart w:id="5" w:name="_Toc432332504"/>
+      <w:bookmarkStart w:id="6" w:name="_Toc454101606"/>
       <w:r>
         <w:t>To create a user</w:t>
       </w:r>
-      <w:bookmarkEnd w:id="5"/>
+      <w:bookmarkEnd w:id="6"/>
     </w:p>
     <w:p>
       <w:pPr>
@@ -1642,11 +1947,12 @@
       <w:pPr>
         <w:pStyle w:val="Heading3"/>
       </w:pPr>
-      <w:bookmarkStart w:id="6" w:name="_Toc432332505"/>
-      <w:r>
+      <w:bookmarkStart w:id="7" w:name="_Toc454101607"/>
+      <w:r>
+        <w:lastRenderedPageBreak/>
         <w:t>Change password</w:t>
       </w:r>
-      <w:bookmarkEnd w:id="6"/>
+      <w:bookmarkEnd w:id="7"/>
     </w:p>
     <w:p>
       <w:r>
@@ -1739,12 +2045,11 @@
       <w:pPr>
         <w:pStyle w:val="Heading2"/>
       </w:pPr>
-      <w:bookmarkStart w:id="7" w:name="_Toc432332506"/>
-      <w:r>
-        <w:lastRenderedPageBreak/>
+      <w:bookmarkStart w:id="8" w:name="_Toc454101608"/>
+      <w:r>
         <w:t>Main Screen</w:t>
       </w:r>
-      <w:bookmarkEnd w:id="7"/>
+      <w:bookmarkEnd w:id="8"/>
     </w:p>
     <w:p>
       <w:r>
@@ -1814,11 +2119,11 @@
       <w:pPr>
         <w:pStyle w:val="Heading2"/>
       </w:pPr>
-      <w:bookmarkStart w:id="8" w:name="_Toc432332507"/>
+      <w:bookmarkStart w:id="9" w:name="_Toc454101609"/>
       <w:r>
         <w:t>Inventory</w:t>
       </w:r>
-      <w:bookmarkEnd w:id="8"/>
+      <w:bookmarkEnd w:id="9"/>
       <w:r>
         <w:t xml:space="preserve"> </w:t>
       </w:r>
@@ -1950,12 +2255,12 @@
       <w:pPr>
         <w:pStyle w:val="Heading2"/>
       </w:pPr>
-      <w:bookmarkStart w:id="9" w:name="_Toc432332508"/>
+      <w:bookmarkStart w:id="10" w:name="_Toc454101610"/>
       <w:r>
         <w:lastRenderedPageBreak/>
         <w:t>Total by SR Number</w:t>
       </w:r>
-      <w:bookmarkEnd w:id="9"/>
+      <w:bookmarkEnd w:id="10"/>
     </w:p>
     <w:p>
       <w:pPr>
@@ -2124,12 +2429,12 @@
       <w:pPr>
         <w:pStyle w:val="Heading2"/>
       </w:pPr>
-      <w:bookmarkStart w:id="10" w:name="_Toc432332509"/>
+      <w:bookmarkStart w:id="11" w:name="_Toc454101611"/>
       <w:r>
         <w:lastRenderedPageBreak/>
         <w:t>Order Details</w:t>
       </w:r>
-      <w:bookmarkEnd w:id="10"/>
+      <w:bookmarkEnd w:id="11"/>
       <w:r>
         <w:t xml:space="preserve"> </w:t>
       </w:r>
@@ -2217,12 +2522,12 @@
       <w:pPr>
         <w:pStyle w:val="Heading2"/>
       </w:pPr>
-      <w:bookmarkStart w:id="11" w:name="_Toc432332510"/>
+      <w:bookmarkStart w:id="12" w:name="_Toc454101612"/>
       <w:r>
         <w:lastRenderedPageBreak/>
         <w:t>History</w:t>
       </w:r>
-      <w:bookmarkEnd w:id="11"/>
+      <w:bookmarkEnd w:id="12"/>
       <w:r>
         <w:t xml:space="preserve"> </w:t>
       </w:r>
@@ -3287,7 +3592,6 @@
     <w:basedOn w:val="Heading1"/>
     <w:next w:val="Normal"/>
     <w:uiPriority w:val="39"/>
-    <w:semiHidden/>
     <w:unhideWhenUsed/>
     <w:qFormat/>
     <w:rsid w:val="005D2D1E"/>
@@ -3343,6 +3647,32 @@
       <w:color w:val="0000FF" w:themeColor="hyperlink"/>
       <w:u w:val="single"/>
     </w:rPr>
+  </w:style>
+  <w:style w:type="table" w:styleId="TableGrid">
+    <w:name w:val="Table Grid"/>
+    <w:basedOn w:val="TableNormal"/>
+    <w:uiPriority w:val="59"/>
+    <w:rsid w:val="000B3E52"/>
+    <w:pPr>
+      <w:spacing w:after="0" w:line="240" w:lineRule="auto"/>
+    </w:pPr>
+    <w:tblPr>
+      <w:tblInd w:w="0" w:type="dxa"/>
+      <w:tblBorders>
+        <w:top w:val="single" w:sz="4" w:space="0" w:color="000000" w:themeColor="text1"/>
+        <w:left w:val="single" w:sz="4" w:space="0" w:color="000000" w:themeColor="text1"/>
+        <w:bottom w:val="single" w:sz="4" w:space="0" w:color="000000" w:themeColor="text1"/>
+        <w:right w:val="single" w:sz="4" w:space="0" w:color="000000" w:themeColor="text1"/>
+        <w:insideH w:val="single" w:sz="4" w:space="0" w:color="000000" w:themeColor="text1"/>
+        <w:insideV w:val="single" w:sz="4" w:space="0" w:color="000000" w:themeColor="text1"/>
+      </w:tblBorders>
+      <w:tblCellMar>
+        <w:top w:w="0" w:type="dxa"/>
+        <w:left w:w="108" w:type="dxa"/>
+        <w:bottom w:w="0" w:type="dxa"/>
+        <w:right w:w="108" w:type="dxa"/>
+      </w:tblCellMar>
+    </w:tblPr>
   </w:style>
 </w:styles>
 </file>
@@ -3471,32 +3801,6 @@
         </w:p>
       </w:docPartBody>
     </w:docPart>
-    <w:docPart>
-      <w:docPartPr>
-        <w:name w:val="068E9B93F42E45F39C80399C35E91BF2"/>
-        <w:category>
-          <w:name w:val="General"/>
-          <w:gallery w:val="placeholder"/>
-        </w:category>
-        <w:types>
-          <w:type w:val="bbPlcHdr"/>
-        </w:types>
-        <w:behaviors>
-          <w:behavior w:val="content"/>
-        </w:behaviors>
-        <w:guid w:val="{8B39223C-1B31-467F-9BE6-E7D0F052CB30}"/>
-      </w:docPartPr>
-      <w:docPartBody>
-        <w:p>
-          <w:pPr>
-            <w:pStyle w:val="068E9B93F42E45F39C80399C35E91BF2"/>
-          </w:pPr>
-          <w:r>
-            <w:t>[Type the abstract of the document here. The abstract is typically a short summary of the contents of the document. Type the abstract of the document here. The abstract is typically a short summary of the contents of the document.]</w:t>
-          </w:r>
-        </w:p>
-      </w:docPartBody>
-    </w:docPart>
   </w:docParts>
 </w:glossaryDocument>
 </file>
@@ -3567,6 +3871,7 @@
   <w:rsids>
     <w:rsidRoot w:val="001C683D"/>
     <w:rsid w:val="001C683D"/>
+    <w:rsid w:val="00314881"/>
     <w:rsid w:val="00773349"/>
   </w:rsids>
   <m:mathPr>
@@ -3748,6 +4053,7 @@
   <w:style w:type="paragraph" w:default="1" w:styleId="Normal">
     <w:name w:val="Normal"/>
     <w:qFormat/>
+    <w:rsid w:val="00314881"/>
   </w:style>
   <w:style w:type="character" w:default="1" w:styleId="DefaultParagraphFont">
     <w:name w:val="Default Paragraph Font"/>

</xml_diff>